<commit_message>
Further completed author information
</commit_message>
<xml_diff>
--- a/客户服务子系统-事件流.docx
+++ b/客户服务子系统-事件流.docx
@@ -12,6 +12,8 @@
           <w:szCs w:val="24"/>
         </w:rPr>
       </w:pPr>
+      <w:bookmarkStart w:id="0" w:name="_GoBack"/>
+      <w:bookmarkEnd w:id="0"/>
     </w:p>
     <w:tbl>
       <w:tblPr>
@@ -246,7 +248,16 @@
                 <w:sz w:val="24"/>
                 <w:szCs w:val="24"/>
               </w:rPr>
-              <w:t>B1.</w:t>
+              <w:t>B</w:t>
+            </w:r>
+            <w:proofErr w:type="gramStart"/>
+            <w:r>
+              <w:rPr>
+                <w:rFonts w:hint="eastAsia"/>
+                <w:sz w:val="24"/>
+                <w:szCs w:val="24"/>
+              </w:rPr>
+              <w:t>1.</w:t>
             </w:r>
             <w:r>
               <w:rPr>
@@ -256,6 +267,7 @@
               </w:rPr>
               <w:t>输入错误</w:t>
             </w:r>
+            <w:proofErr w:type="gramEnd"/>
           </w:p>
           <w:p>
             <w:pPr>
@@ -458,15 +470,7 @@
                 <w:sz w:val="24"/>
                 <w:szCs w:val="24"/>
               </w:rPr>
-              <w:t>登出</w:t>
-            </w:r>
-            <w:r>
-              <w:rPr>
-                <w:rFonts w:hint="eastAsia"/>
-                <w:sz w:val="24"/>
-                <w:szCs w:val="24"/>
-              </w:rPr>
-              <w:t>（客户）</w:t>
+              <w:t>登出（客户）</w:t>
             </w:r>
           </w:p>
         </w:tc>
@@ -627,15 +631,7 @@
                 <w:sz w:val="24"/>
                 <w:szCs w:val="24"/>
               </w:rPr>
-              <w:t>后置条件：</w:t>
-            </w:r>
-            <w:r>
-              <w:rPr>
-                <w:rFonts w:hint="eastAsia"/>
-                <w:sz w:val="24"/>
-                <w:szCs w:val="24"/>
-              </w:rPr>
-              <w:t>客户账户登出，返回登录系统界面</w:t>
+              <w:t>后置条件：客户账户登出，返回登录系统界面</w:t>
             </w:r>
           </w:p>
         </w:tc>
@@ -860,8 +856,18 @@
                 <w:sz w:val="24"/>
                 <w:szCs w:val="24"/>
               </w:rPr>
-              <w:t>根据需要点击相应版块</w:t>
-            </w:r>
+              <w:t>根据需要点击相应</w:t>
+            </w:r>
+            <w:proofErr w:type="gramStart"/>
+            <w:r>
+              <w:rPr>
+                <w:rFonts w:hint="eastAsia"/>
+                <w:sz w:val="24"/>
+                <w:szCs w:val="24"/>
+              </w:rPr>
+              <w:t>版块</w:t>
+            </w:r>
+            <w:proofErr w:type="gramEnd"/>
             <w:r>
               <w:rPr>
                 <w:rFonts w:hint="eastAsia"/>
@@ -893,7 +899,25 @@
                 <w:sz w:val="24"/>
                 <w:szCs w:val="24"/>
               </w:rPr>
-              <w:t>切换并显示子版块内容（如</w:t>
+              <w:t>切换并显示子</w:t>
+            </w:r>
+            <w:proofErr w:type="gramStart"/>
+            <w:r>
+              <w:rPr>
+                <w:rFonts w:hint="eastAsia"/>
+                <w:sz w:val="24"/>
+                <w:szCs w:val="24"/>
+              </w:rPr>
+              <w:t>版块</w:t>
+            </w:r>
+            <w:proofErr w:type="gramEnd"/>
+            <w:r>
+              <w:rPr>
+                <w:rFonts w:hint="eastAsia"/>
+                <w:sz w:val="24"/>
+                <w:szCs w:val="24"/>
+              </w:rPr>
+              <w:t>内容（如</w:t>
             </w:r>
             <w:r>
               <w:rPr>
@@ -1204,23 +1228,7 @@
                 <w:sz w:val="24"/>
                 <w:szCs w:val="24"/>
               </w:rPr>
-              <w:t>点击“</w:t>
-            </w:r>
-            <w:r>
-              <w:rPr>
-                <w:rFonts w:hint="eastAsia"/>
-                <w:sz w:val="24"/>
-                <w:szCs w:val="24"/>
-              </w:rPr>
-              <w:t>投资理财</w:t>
-            </w:r>
-            <w:r>
-              <w:rPr>
-                <w:rFonts w:hint="eastAsia"/>
-                <w:sz w:val="24"/>
-                <w:szCs w:val="24"/>
-              </w:rPr>
-              <w:t>”</w:t>
+              <w:t>点击“投资理财”</w:t>
             </w:r>
           </w:p>
           <w:p>
@@ -1256,7 +1264,25 @@
                 <w:sz w:val="24"/>
                 <w:szCs w:val="24"/>
               </w:rPr>
-              <w:t>选择“查询资券统计”</w:t>
+              <w:t>选择“查询资</w:t>
+            </w:r>
+            <w:proofErr w:type="gramStart"/>
+            <w:r>
+              <w:rPr>
+                <w:rFonts w:hint="eastAsia"/>
+                <w:sz w:val="24"/>
+                <w:szCs w:val="24"/>
+              </w:rPr>
+              <w:t>券</w:t>
+            </w:r>
+            <w:proofErr w:type="gramEnd"/>
+            <w:r>
+              <w:rPr>
+                <w:rFonts w:hint="eastAsia"/>
+                <w:sz w:val="24"/>
+                <w:szCs w:val="24"/>
+              </w:rPr>
+              <w:t>统计”</w:t>
             </w:r>
           </w:p>
           <w:p>
@@ -1267,7 +1293,6 @@
               </w:tabs>
               <w:ind w:left="360" w:firstLineChars="0" w:firstLine="0"/>
               <w:rPr>
-                <w:rFonts w:hint="eastAsia"/>
                 <w:sz w:val="24"/>
                 <w:szCs w:val="24"/>
               </w:rPr>
@@ -1365,7 +1390,6 @@
               </w:tabs>
               <w:ind w:firstLineChars="0"/>
               <w:rPr>
-                <w:rFonts w:hint="eastAsia"/>
                 <w:sz w:val="24"/>
                 <w:szCs w:val="24"/>
               </w:rPr>
@@ -1432,18 +1456,35 @@
               </w:tabs>
               <w:ind w:firstLineChars="0"/>
               <w:rPr>
-                <w:rFonts w:hint="eastAsia"/>
-                <w:sz w:val="24"/>
-                <w:szCs w:val="24"/>
-              </w:rPr>
-            </w:pPr>
-            <w:r>
-              <w:rPr>
-                <w:rFonts w:hint="eastAsia"/>
-                <w:sz w:val="24"/>
-                <w:szCs w:val="24"/>
-              </w:rPr>
-              <w:t>在列表中点击想了解的理财产品信息</w:t>
+                <w:sz w:val="24"/>
+                <w:szCs w:val="24"/>
+              </w:rPr>
+            </w:pPr>
+            <w:r>
+              <w:rPr>
+                <w:rFonts w:hint="eastAsia"/>
+                <w:sz w:val="24"/>
+                <w:szCs w:val="24"/>
+              </w:rPr>
+              <w:t>在列表中</w:t>
+            </w:r>
+            <w:proofErr w:type="gramStart"/>
+            <w:r>
+              <w:rPr>
+                <w:rFonts w:hint="eastAsia"/>
+                <w:sz w:val="24"/>
+                <w:szCs w:val="24"/>
+              </w:rPr>
+              <w:t>点击想</w:t>
+            </w:r>
+            <w:proofErr w:type="gramEnd"/>
+            <w:r>
+              <w:rPr>
+                <w:rFonts w:hint="eastAsia"/>
+                <w:sz w:val="24"/>
+                <w:szCs w:val="24"/>
+              </w:rPr>
+              <w:t>了解的理财产品信息</w:t>
             </w:r>
           </w:p>
           <w:p>
@@ -1492,7 +1533,6 @@
               </w:tabs>
               <w:ind w:firstLineChars="0"/>
               <w:rPr>
-                <w:rFonts w:hint="eastAsia"/>
                 <w:sz w:val="24"/>
                 <w:szCs w:val="24"/>
               </w:rPr>
@@ -1571,8 +1611,6 @@
               </w:rPr>
               <w:t>后置条件：</w:t>
             </w:r>
-            <w:bookmarkStart w:id="0" w:name="_GoBack"/>
-            <w:bookmarkEnd w:id="0"/>
             <w:r>
               <w:rPr>
                 <w:rFonts w:hint="eastAsia"/>
@@ -1878,23 +1916,7 @@
                 <w:sz w:val="24"/>
                 <w:szCs w:val="24"/>
               </w:rPr>
-              <w:t>点击进入</w:t>
-            </w:r>
-            <w:r>
-              <w:rPr>
-                <w:rFonts w:hint="eastAsia"/>
-                <w:sz w:val="24"/>
-                <w:szCs w:val="24"/>
-              </w:rPr>
-              <w:t>“管理评议信息”</w:t>
-            </w:r>
-            <w:r>
-              <w:rPr>
-                <w:rFonts w:hint="eastAsia"/>
-                <w:sz w:val="24"/>
-                <w:szCs w:val="24"/>
-              </w:rPr>
-              <w:t>界面</w:t>
+              <w:t>点击进入“管理评议信息”界面</w:t>
             </w:r>
           </w:p>
           <w:p>
@@ -1915,15 +1937,7 @@
                 <w:sz w:val="24"/>
                 <w:szCs w:val="24"/>
               </w:rPr>
-              <w:t>A2</w:t>
-            </w:r>
-            <w:r>
-              <w:rPr>
-                <w:rFonts w:hint="eastAsia"/>
-                <w:sz w:val="24"/>
-                <w:szCs w:val="24"/>
-              </w:rPr>
-              <w:t>.</w:t>
+              <w:t>A2.</w:t>
             </w:r>
             <w:r>
               <w:rPr>
@@ -1959,15 +1973,7 @@
                 <w:sz w:val="24"/>
                 <w:szCs w:val="24"/>
               </w:rPr>
-              <w:t>A3</w:t>
-            </w:r>
-            <w:r>
-              <w:rPr>
-                <w:rFonts w:hint="eastAsia"/>
-                <w:sz w:val="24"/>
-                <w:szCs w:val="24"/>
-              </w:rPr>
-              <w:t>.</w:t>
+              <w:t>A3.</w:t>
             </w:r>
             <w:r>
               <w:rPr>
@@ -2013,7 +2019,6 @@
               </w:tabs>
               <w:ind w:firstLineChars="0"/>
               <w:rPr>
-                <w:rFonts w:hint="eastAsia"/>
                 <w:sz w:val="24"/>
                 <w:szCs w:val="24"/>
               </w:rPr>
@@ -2119,7 +2124,6 @@
               </w:tabs>
               <w:ind w:firstLineChars="0"/>
               <w:rPr>
-                <w:rFonts w:hint="eastAsia"/>
                 <w:sz w:val="24"/>
                 <w:szCs w:val="24"/>
               </w:rPr>
@@ -2259,34 +2263,17 @@
               </w:tabs>
               <w:ind w:firstLineChars="0"/>
               <w:rPr>
-                <w:rFonts w:hint="eastAsia"/>
-                <w:sz w:val="24"/>
-                <w:szCs w:val="24"/>
-              </w:rPr>
-            </w:pPr>
-            <w:r>
-              <w:rPr>
-                <w:rFonts w:hint="eastAsia"/>
-                <w:sz w:val="24"/>
-                <w:szCs w:val="24"/>
-              </w:rPr>
-              <w:t>用下拉框选择被</w:t>
-            </w:r>
-            <w:r>
-              <w:rPr>
-                <w:rFonts w:hint="eastAsia"/>
-                <w:sz w:val="24"/>
-                <w:szCs w:val="24"/>
-              </w:rPr>
-              <w:t>投诉</w:t>
-            </w:r>
-            <w:r>
-              <w:rPr>
-                <w:rFonts w:hint="eastAsia"/>
-                <w:sz w:val="24"/>
-                <w:szCs w:val="24"/>
-              </w:rPr>
-              <w:t>的经纪人</w:t>
+                <w:sz w:val="24"/>
+                <w:szCs w:val="24"/>
+              </w:rPr>
+            </w:pPr>
+            <w:r>
+              <w:rPr>
+                <w:rFonts w:hint="eastAsia"/>
+                <w:sz w:val="24"/>
+                <w:szCs w:val="24"/>
+              </w:rPr>
+              <w:t>用下拉框选择被投诉的经纪人</w:t>
             </w:r>
           </w:p>
           <w:p>
@@ -2341,23 +2328,7 @@
                 <w:sz w:val="24"/>
                 <w:szCs w:val="24"/>
               </w:rPr>
-              <w:t>等按钮新建删除</w:t>
-            </w:r>
-            <w:r>
-              <w:rPr>
-                <w:rFonts w:hint="eastAsia"/>
-                <w:sz w:val="24"/>
-                <w:szCs w:val="24"/>
-              </w:rPr>
-              <w:t>投诉</w:t>
-            </w:r>
-            <w:r>
-              <w:rPr>
-                <w:rFonts w:hint="eastAsia"/>
-                <w:sz w:val="24"/>
-                <w:szCs w:val="24"/>
-              </w:rPr>
-              <w:t>信息</w:t>
+              <w:t>等按钮新建删除投诉信息</w:t>
             </w:r>
           </w:p>
           <w:p>
@@ -2372,34 +2343,17 @@
               </w:tabs>
               <w:ind w:firstLineChars="0"/>
               <w:rPr>
-                <w:rFonts w:hint="eastAsia"/>
-                <w:sz w:val="24"/>
-                <w:szCs w:val="24"/>
-              </w:rPr>
-            </w:pPr>
-            <w:r>
-              <w:rPr>
-                <w:rFonts w:hint="eastAsia"/>
-                <w:sz w:val="24"/>
-                <w:szCs w:val="24"/>
-              </w:rPr>
-              <w:t>点击“确认”提交</w:t>
-            </w:r>
-            <w:r>
-              <w:rPr>
-                <w:rFonts w:hint="eastAsia"/>
-                <w:sz w:val="24"/>
-                <w:szCs w:val="24"/>
-              </w:rPr>
-              <w:t>投诉</w:t>
-            </w:r>
-            <w:r>
-              <w:rPr>
-                <w:rFonts w:hint="eastAsia"/>
-                <w:sz w:val="24"/>
-                <w:szCs w:val="24"/>
-              </w:rPr>
-              <w:t>信息</w:t>
+                <w:sz w:val="24"/>
+                <w:szCs w:val="24"/>
+              </w:rPr>
+            </w:pPr>
+            <w:r>
+              <w:rPr>
+                <w:rFonts w:hint="eastAsia"/>
+                <w:sz w:val="24"/>
+                <w:szCs w:val="24"/>
+              </w:rPr>
+              <w:t>点击“确认”提交投诉信息</w:t>
             </w:r>
           </w:p>
           <w:p>
@@ -2448,26 +2402,17 @@
               </w:tabs>
               <w:ind w:firstLineChars="0"/>
               <w:rPr>
-                <w:rFonts w:hint="eastAsia"/>
-                <w:sz w:val="24"/>
-                <w:szCs w:val="24"/>
-              </w:rPr>
-            </w:pPr>
-            <w:r>
-              <w:rPr>
-                <w:rFonts w:hint="eastAsia"/>
-                <w:sz w:val="24"/>
-                <w:szCs w:val="24"/>
-              </w:rPr>
-              <w:t>用下拉框选择</w:t>
-            </w:r>
-            <w:r>
-              <w:rPr>
-                <w:rFonts w:hint="eastAsia"/>
-                <w:sz w:val="24"/>
-                <w:szCs w:val="24"/>
-              </w:rPr>
-              <w:t>新经纪人</w:t>
+                <w:sz w:val="24"/>
+                <w:szCs w:val="24"/>
+              </w:rPr>
+            </w:pPr>
+            <w:r>
+              <w:rPr>
+                <w:rFonts w:hint="eastAsia"/>
+                <w:sz w:val="24"/>
+                <w:szCs w:val="24"/>
+              </w:rPr>
+              <w:t>用下拉框选择新经纪人</w:t>
             </w:r>
           </w:p>
           <w:p>
@@ -2761,69 +2706,23 @@
               </w:rPr>
               <w:t xml:space="preserve"> </w:t>
             </w:r>
-            <w:r>
-              <w:rPr>
-                <w:rFonts w:hint="eastAsia"/>
-                <w:sz w:val="24"/>
-                <w:szCs w:val="24"/>
-              </w:rPr>
-              <w:t>页面左侧有</w:t>
-            </w:r>
-            <w:r>
-              <w:rPr>
-                <w:rFonts w:hint="eastAsia"/>
-                <w:sz w:val="24"/>
-                <w:szCs w:val="24"/>
-              </w:rPr>
-              <w:t>四</w:t>
-            </w:r>
-            <w:r>
-              <w:rPr>
-                <w:rFonts w:hint="eastAsia"/>
-                <w:sz w:val="24"/>
-                <w:szCs w:val="24"/>
-              </w:rPr>
-              <w:t>个按钮“</w:t>
-            </w:r>
-            <w:r>
-              <w:rPr>
-                <w:rFonts w:hint="eastAsia"/>
-                <w:sz w:val="24"/>
-                <w:szCs w:val="24"/>
-              </w:rPr>
-              <w:t>聊天室</w:t>
-            </w:r>
-            <w:r>
-              <w:rPr>
-                <w:rFonts w:hint="eastAsia"/>
-                <w:sz w:val="24"/>
-                <w:szCs w:val="24"/>
-              </w:rPr>
-              <w:t>”、“</w:t>
-            </w:r>
-            <w:r>
-              <w:rPr>
-                <w:rFonts w:hint="eastAsia"/>
-                <w:sz w:val="24"/>
-                <w:szCs w:val="24"/>
-              </w:rPr>
-              <w:t>留言簿</w:t>
-            </w:r>
-            <w:r>
-              <w:rPr>
-                <w:rFonts w:hint="eastAsia"/>
-                <w:sz w:val="24"/>
-                <w:szCs w:val="24"/>
-              </w:rPr>
-              <w:t>”、“</w:t>
-            </w:r>
-            <w:r>
-              <w:rPr>
-                <w:rFonts w:hint="eastAsia"/>
-                <w:sz w:val="24"/>
-                <w:szCs w:val="24"/>
-              </w:rPr>
-              <w:t>参与调查</w:t>
+            <w:proofErr w:type="gramStart"/>
+            <w:r>
+              <w:rPr>
+                <w:rFonts w:hint="eastAsia"/>
+                <w:sz w:val="24"/>
+                <w:szCs w:val="24"/>
+              </w:rPr>
+              <w:t>页面左侧有四个按钮“</w:t>
+            </w:r>
+            <w:proofErr w:type="gramEnd"/>
+            <w:r>
+              <w:rPr>
+                <w:rFonts w:hint="eastAsia"/>
+                <w:sz w:val="24"/>
+                <w:szCs w:val="24"/>
+              </w:rPr>
+              <w:t>聊天室”、“留言簿”、“参与调查</w:t>
             </w:r>
             <w:r>
               <w:rPr>
@@ -2984,23 +2883,7 @@
                 <w:sz w:val="24"/>
                 <w:szCs w:val="24"/>
               </w:rPr>
-              <w:t>A</w:t>
-            </w:r>
-            <w:r>
-              <w:rPr>
-                <w:rFonts w:hint="eastAsia"/>
-                <w:sz w:val="24"/>
-                <w:szCs w:val="24"/>
-              </w:rPr>
-              <w:t>4</w:t>
-            </w:r>
-            <w:r>
-              <w:rPr>
-                <w:rFonts w:hint="eastAsia"/>
-                <w:sz w:val="24"/>
-                <w:szCs w:val="24"/>
-              </w:rPr>
-              <w:t>.</w:t>
+              <w:t>A4.</w:t>
             </w:r>
             <w:r>
               <w:rPr>
@@ -3040,26 +2923,17 @@
                 <w:tab w:val="center" w:pos="4153"/>
               </w:tabs>
               <w:rPr>
-                <w:rFonts w:hint="eastAsia"/>
-                <w:sz w:val="24"/>
-                <w:szCs w:val="24"/>
-              </w:rPr>
-            </w:pPr>
-            <w:r>
-              <w:rPr>
-                <w:rFonts w:hint="eastAsia"/>
-                <w:sz w:val="24"/>
-                <w:szCs w:val="24"/>
-              </w:rPr>
-              <w:t>3</w:t>
-            </w:r>
-            <w:r>
-              <w:rPr>
-                <w:rFonts w:hint="eastAsia"/>
-                <w:sz w:val="24"/>
-                <w:szCs w:val="24"/>
-              </w:rPr>
-              <w:t>.</w:t>
+                <w:sz w:val="24"/>
+                <w:szCs w:val="24"/>
+              </w:rPr>
+            </w:pPr>
+            <w:r>
+              <w:rPr>
+                <w:rFonts w:hint="eastAsia"/>
+                <w:sz w:val="24"/>
+                <w:szCs w:val="24"/>
+              </w:rPr>
+              <w:t>3.</w:t>
             </w:r>
             <w:r>
               <w:rPr>
@@ -3068,13 +2942,23 @@
               </w:rPr>
               <w:t xml:space="preserve"> </w:t>
             </w:r>
-            <w:r>
-              <w:rPr>
-                <w:rFonts w:hint="eastAsia"/>
-                <w:sz w:val="24"/>
-                <w:szCs w:val="24"/>
-              </w:rPr>
-              <w:t>点击“后退</w:t>
+            <w:proofErr w:type="gramStart"/>
+            <w:r>
+              <w:rPr>
+                <w:rFonts w:hint="eastAsia"/>
+                <w:sz w:val="24"/>
+                <w:szCs w:val="24"/>
+              </w:rPr>
+              <w:t>点击“</w:t>
+            </w:r>
+            <w:proofErr w:type="gramEnd"/>
+            <w:r>
+              <w:rPr>
+                <w:rFonts w:hint="eastAsia"/>
+                <w:sz w:val="24"/>
+                <w:szCs w:val="24"/>
+              </w:rPr>
+              <w:t>后退</w:t>
             </w:r>
             <w:r>
               <w:rPr>
@@ -3179,7 +3063,6 @@
               </w:tabs>
               <w:ind w:firstLineChars="0"/>
               <w:rPr>
-                <w:rFonts w:hint="eastAsia"/>
                 <w:sz w:val="24"/>
                 <w:szCs w:val="24"/>
               </w:rPr>
@@ -3215,7 +3098,25 @@
                 <w:sz w:val="24"/>
                 <w:szCs w:val="24"/>
               </w:rPr>
-              <w:t>在下方富文本框中编辑待发送的消息</w:t>
+              <w:t>在</w:t>
+            </w:r>
+            <w:proofErr w:type="gramStart"/>
+            <w:r>
+              <w:rPr>
+                <w:rFonts w:hint="eastAsia"/>
+                <w:sz w:val="24"/>
+                <w:szCs w:val="24"/>
+              </w:rPr>
+              <w:t>下方富</w:t>
+            </w:r>
+            <w:proofErr w:type="gramEnd"/>
+            <w:r>
+              <w:rPr>
+                <w:rFonts w:hint="eastAsia"/>
+                <w:sz w:val="24"/>
+                <w:szCs w:val="24"/>
+              </w:rPr>
+              <w:t>文本框中编辑待发送的消息</w:t>
             </w:r>
           </w:p>
           <w:p>
@@ -3240,15 +3141,7 @@
                 <w:sz w:val="24"/>
                 <w:szCs w:val="24"/>
               </w:rPr>
-              <w:t>点击“确认”</w:t>
-            </w:r>
-            <w:r>
-              <w:rPr>
-                <w:rFonts w:hint="eastAsia"/>
-                <w:sz w:val="24"/>
-                <w:szCs w:val="24"/>
-              </w:rPr>
-              <w:t>发送消息</w:t>
+              <w:t>点击“确认”发送消息</w:t>
             </w:r>
           </w:p>
           <w:p>
@@ -3307,15 +3200,25 @@
                 <w:sz w:val="24"/>
                 <w:szCs w:val="24"/>
               </w:rPr>
-              <w:t>在下方富文本框中编辑</w:t>
-            </w:r>
-            <w:r>
-              <w:rPr>
-                <w:rFonts w:hint="eastAsia"/>
-                <w:sz w:val="24"/>
-                <w:szCs w:val="24"/>
-              </w:rPr>
-              <w:t>留言内容</w:t>
+              <w:t>在</w:t>
+            </w:r>
+            <w:proofErr w:type="gramStart"/>
+            <w:r>
+              <w:rPr>
+                <w:rFonts w:hint="eastAsia"/>
+                <w:sz w:val="24"/>
+                <w:szCs w:val="24"/>
+              </w:rPr>
+              <w:t>下方富</w:t>
+            </w:r>
+            <w:proofErr w:type="gramEnd"/>
+            <w:r>
+              <w:rPr>
+                <w:rFonts w:hint="eastAsia"/>
+                <w:sz w:val="24"/>
+                <w:szCs w:val="24"/>
+              </w:rPr>
+              <w:t>文本框中编辑留言内容</w:t>
             </w:r>
           </w:p>
           <w:p>
@@ -3340,15 +3243,7 @@
                 <w:sz w:val="24"/>
                 <w:szCs w:val="24"/>
               </w:rPr>
-              <w:t>点击“确认”</w:t>
-            </w:r>
-            <w:r>
-              <w:rPr>
-                <w:rFonts w:hint="eastAsia"/>
-                <w:sz w:val="24"/>
-                <w:szCs w:val="24"/>
-              </w:rPr>
-              <w:t>发布留言</w:t>
+              <w:t>点击“确认”发布留言</w:t>
             </w:r>
           </w:p>
           <w:p>
@@ -3397,18 +3292,35 @@
               </w:tabs>
               <w:ind w:firstLineChars="0"/>
               <w:rPr>
-                <w:rFonts w:hint="eastAsia"/>
-                <w:sz w:val="24"/>
-                <w:szCs w:val="24"/>
-              </w:rPr>
-            </w:pPr>
-            <w:r>
-              <w:rPr>
-                <w:rFonts w:hint="eastAsia"/>
-                <w:sz w:val="24"/>
-                <w:szCs w:val="24"/>
-              </w:rPr>
-              <w:t>在列表中选择项参与的调查主题</w:t>
+                <w:sz w:val="24"/>
+                <w:szCs w:val="24"/>
+              </w:rPr>
+            </w:pPr>
+            <w:r>
+              <w:rPr>
+                <w:rFonts w:hint="eastAsia"/>
+                <w:sz w:val="24"/>
+                <w:szCs w:val="24"/>
+              </w:rPr>
+              <w:t>在列表中选择</w:t>
+            </w:r>
+            <w:proofErr w:type="gramStart"/>
+            <w:r>
+              <w:rPr>
+                <w:rFonts w:hint="eastAsia"/>
+                <w:sz w:val="24"/>
+                <w:szCs w:val="24"/>
+              </w:rPr>
+              <w:t>项参与</w:t>
+            </w:r>
+            <w:proofErr w:type="gramEnd"/>
+            <w:r>
+              <w:rPr>
+                <w:rFonts w:hint="eastAsia"/>
+                <w:sz w:val="24"/>
+                <w:szCs w:val="24"/>
+              </w:rPr>
+              <w:t>的调查主题</w:t>
             </w:r>
           </w:p>
           <w:p>
@@ -3507,26 +3419,17 @@
               </w:tabs>
               <w:ind w:firstLineChars="0"/>
               <w:rPr>
-                <w:rFonts w:hint="eastAsia"/>
-                <w:sz w:val="24"/>
-                <w:szCs w:val="24"/>
-              </w:rPr>
-            </w:pPr>
-            <w:r>
-              <w:rPr>
-                <w:rFonts w:hint="eastAsia"/>
-                <w:sz w:val="24"/>
-                <w:szCs w:val="24"/>
-              </w:rPr>
-              <w:t>在文本框中输入</w:t>
-            </w:r>
-            <w:r>
-              <w:rPr>
-                <w:rFonts w:hint="eastAsia"/>
-                <w:sz w:val="24"/>
-                <w:szCs w:val="24"/>
-              </w:rPr>
-              <w:t>主题</w:t>
+                <w:sz w:val="24"/>
+                <w:szCs w:val="24"/>
+              </w:rPr>
+            </w:pPr>
+            <w:r>
+              <w:rPr>
+                <w:rFonts w:hint="eastAsia"/>
+                <w:sz w:val="24"/>
+                <w:szCs w:val="24"/>
+              </w:rPr>
+              <w:t>在文本框中输入主题</w:t>
             </w:r>
           </w:p>
           <w:p>
@@ -3551,15 +3454,25 @@
                 <w:sz w:val="24"/>
                 <w:szCs w:val="24"/>
               </w:rPr>
-              <w:t>在下方富文本框中编辑</w:t>
-            </w:r>
-            <w:r>
-              <w:rPr>
-                <w:rFonts w:hint="eastAsia"/>
-                <w:sz w:val="24"/>
-                <w:szCs w:val="24"/>
-              </w:rPr>
-              <w:t>主题内容</w:t>
+              <w:t>在</w:t>
+            </w:r>
+            <w:proofErr w:type="gramStart"/>
+            <w:r>
+              <w:rPr>
+                <w:rFonts w:hint="eastAsia"/>
+                <w:sz w:val="24"/>
+                <w:szCs w:val="24"/>
+              </w:rPr>
+              <w:t>下方富</w:t>
+            </w:r>
+            <w:proofErr w:type="gramEnd"/>
+            <w:r>
+              <w:rPr>
+                <w:rFonts w:hint="eastAsia"/>
+                <w:sz w:val="24"/>
+                <w:szCs w:val="24"/>
+              </w:rPr>
+              <w:t>文本框中编辑主题内容</w:t>
             </w:r>
           </w:p>
           <w:p>
@@ -3584,15 +3497,7 @@
                 <w:sz w:val="24"/>
                 <w:szCs w:val="24"/>
               </w:rPr>
-              <w:t>点击“确认”</w:t>
-            </w:r>
-            <w:r>
-              <w:rPr>
-                <w:rFonts w:hint="eastAsia"/>
-                <w:sz w:val="24"/>
-                <w:szCs w:val="24"/>
-              </w:rPr>
-              <w:t>在</w:t>
+              <w:t>点击“确认”在</w:t>
             </w:r>
             <w:r>
               <w:rPr>
@@ -3634,15 +3539,7 @@
                 <w:sz w:val="24"/>
                 <w:szCs w:val="24"/>
               </w:rPr>
-              <w:t>后置条件：</w:t>
-            </w:r>
-            <w:r>
-              <w:rPr>
-                <w:rFonts w:hint="eastAsia"/>
-                <w:sz w:val="24"/>
-                <w:szCs w:val="24"/>
-              </w:rPr>
-              <w:t>消息</w:t>
+              <w:t>后置条件：消息</w:t>
             </w:r>
             <w:r>
               <w:rPr>
@@ -3698,15 +3595,7 @@
                 <w:sz w:val="24"/>
                 <w:szCs w:val="24"/>
               </w:rPr>
-              <w:t>，</w:t>
-            </w:r>
-            <w:r>
-              <w:rPr>
-                <w:rFonts w:hint="eastAsia"/>
-                <w:sz w:val="24"/>
-                <w:szCs w:val="24"/>
-              </w:rPr>
-              <w:t>返回客户服务子系统主界面</w:t>
+              <w:t>，返回客户服务子系统主界面</w:t>
             </w:r>
           </w:p>
         </w:tc>
@@ -9052,7 +8941,7 @@
 </file>
 
 <file path=customXml/itemProps1.xml><?xml version="1.0" encoding="utf-8"?>
-<ds:datastoreItem xmlns:ds="http://schemas.openxmlformats.org/officeDocument/2006/customXml" ds:itemID="{16C51840-77F7-41BB-B859-59AB8B357500}">
+<ds:datastoreItem xmlns:ds="http://schemas.openxmlformats.org/officeDocument/2006/customXml" ds:itemID="{60251AA7-6BDA-4D83-9254-F1EBEFE564D6}">
   <ds:schemaRefs>
     <ds:schemaRef ds:uri="http://schemas.openxmlformats.org/officeDocument/2006/bibliography"/>
   </ds:schemaRefs>

</xml_diff>